<commit_message>
fix feeAmount in template
</commit_message>
<xml_diff>
--- a/docker/docmosis/templates/CV-UNS-HNO-ENG-01202.docx
+++ b/docker/docmosis/templates/CV-UNS-HNO-ENG-01202.docx
@@ -249,25 +249,7 @@
                 <w:sz w:val="24"/>
                 <w:szCs w:val="24"/>
               </w:rPr>
-              <w:t>&lt;</w:t>
-            </w:r>
-            <w:proofErr w:type="gramStart"/>
-            <w:r>
-              <w:rPr>
-                <w:rFonts w:ascii="Arial" w:hAnsi="Arial" w:cs="Arial"/>
-                <w:sz w:val="24"/>
-                <w:szCs w:val="24"/>
-              </w:rPr>
-              <w:t>&lt;{</w:t>
-            </w:r>
-            <w:proofErr w:type="gramEnd"/>
-            <w:r>
-              <w:rPr>
-                <w:rFonts w:ascii="Arial" w:hAnsi="Arial" w:cs="Arial"/>
-                <w:sz w:val="24"/>
-                <w:szCs w:val="24"/>
-              </w:rPr>
-              <w:t>dateFormat(</w:t>
+              <w:t>&lt;&lt;{dateFormat(</w:t>
             </w:r>
             <w:r>
               <w:rPr>
@@ -1093,7 +1075,6 @@
         </w:rPr>
         <w:t>&lt;</w:t>
       </w:r>
-      <w:proofErr w:type="gramStart"/>
       <w:r>
         <w:rPr>
           <w:rFonts w:ascii="Arial" w:hAnsi="Arial" w:cs="Arial"/>
@@ -1108,16 +1089,7 @@
           <w:sz w:val="24"/>
           <w:szCs w:val="24"/>
         </w:rPr>
-        <w:t>{</w:t>
-      </w:r>
-      <w:proofErr w:type="gramEnd"/>
-      <w:r>
-        <w:rPr>
-          <w:rFonts w:ascii="Arial" w:hAnsi="Arial" w:cs="Arial"/>
-          <w:sz w:val="24"/>
-          <w:szCs w:val="24"/>
-        </w:rPr>
-        <w:t>dateFormat(</w:t>
+        <w:t>{dateFormat(</w:t>
       </w:r>
       <w:r>
         <w:rPr>
@@ -1383,7 +1355,6 @@
         </w:rPr>
         <w:t>&lt;&lt;cs_{</w:t>
       </w:r>
-      <w:proofErr w:type="gramStart"/>
       <w:r>
         <w:rPr>
           <w:rFonts w:ascii="Arial" w:hAnsi="Arial" w:cs="Arial"/>
@@ -1399,17 +1370,7 @@
           <w:sz w:val="24"/>
           <w:szCs w:val="24"/>
         </w:rPr>
-        <w:t>!=</w:t>
-      </w:r>
-      <w:proofErr w:type="gramEnd"/>
-      <w:r>
-        <w:rPr>
-          <w:rFonts w:ascii="Arial" w:hAnsi="Arial" w:cs="Arial"/>
-          <w:color w:val="000000" w:themeColor="text1"/>
-          <w:sz w:val="24"/>
-          <w:szCs w:val="24"/>
-        </w:rPr>
-        <w:t>null}&gt;&gt;</w:t>
+        <w:t>!=null}&gt;&gt;</w:t>
       </w:r>
     </w:p>
     <w:p>
@@ -1541,33 +1502,33 @@
           <w:szCs w:val="24"/>
         </w:rPr>
         <w:br/>
-        <w:t xml:space="preserve">The hearing fee is &lt;&lt;fee amount&gt;&gt; which must be paid by </w:t>
-      </w:r>
-      <w:r>
-        <w:rPr>
-          <w:rFonts w:ascii="Arial" w:hAnsi="Arial" w:cs="Arial"/>
-          <w:sz w:val="24"/>
-          <w:szCs w:val="24"/>
-        </w:rPr>
-        <w:t>&lt;</w:t>
-      </w:r>
-      <w:proofErr w:type="gramStart"/>
-      <w:r>
-        <w:rPr>
-          <w:rFonts w:ascii="Arial" w:hAnsi="Arial" w:cs="Arial"/>
-          <w:sz w:val="24"/>
-          <w:szCs w:val="24"/>
-        </w:rPr>
-        <w:t>&lt;{</w:t>
-      </w:r>
-      <w:proofErr w:type="gramEnd"/>
-      <w:r>
-        <w:rPr>
-          <w:rFonts w:ascii="Arial" w:hAnsi="Arial" w:cs="Arial"/>
-          <w:sz w:val="24"/>
-          <w:szCs w:val="24"/>
-        </w:rPr>
-        <w:t>dateFormat(hearingDueDate, ‘dd MMMM yyyy’)}&gt;&gt;</w:t>
+        <w:t>The hearing fee is &lt;&lt;fee</w:t>
+      </w:r>
+      <w:r>
+        <w:rPr>
+          <w:rFonts w:ascii="Arial" w:hAnsi="Arial" w:cs="Arial"/>
+          <w:color w:val="000000" w:themeColor="text1"/>
+          <w:sz w:val="24"/>
+          <w:szCs w:val="24"/>
+        </w:rPr>
+        <w:t>A</w:t>
+      </w:r>
+      <w:r>
+        <w:rPr>
+          <w:rFonts w:ascii="Arial" w:hAnsi="Arial" w:cs="Arial"/>
+          <w:color w:val="000000" w:themeColor="text1"/>
+          <w:sz w:val="24"/>
+          <w:szCs w:val="24"/>
+        </w:rPr>
+        <w:t xml:space="preserve">mount&gt;&gt; which must be paid by </w:t>
+      </w:r>
+      <w:r>
+        <w:rPr>
+          <w:rFonts w:ascii="Arial" w:hAnsi="Arial" w:cs="Arial"/>
+          <w:sz w:val="24"/>
+          <w:szCs w:val="24"/>
+        </w:rPr>
+        <w:t>&lt;&lt;{dateFormat(hearingDueDate, ‘dd MMMM yyyy’)}&gt;&gt;</w:t>
       </w:r>
       <w:r>
         <w:rPr>

</xml_diff>